<commit_message>
Added unfinished version of Clouds...docx
</commit_message>
<xml_diff>
--- a/ReportsEtc/MachineLearning.docx
+++ b/ReportsEtc/MachineLearning.docx
@@ -259,7 +259,13 @@
         <w:t>datamation.com,</w:t>
       </w:r>
       <w:r>
-        <w:t xml:space="preserve"> 2018) for years already and have formulated an enormous pool of Apple user data. Machine learning has even been used to combat COVID-19. Earlier this year “300 data scientists and health care professionals held a Covid-19 </w:t>
+        <w:t xml:space="preserve"> 2018) for years already and have formulated an enormous pool of Apple user data. Machine learning has even been used to combat COVID-19. Earlier this year “300 data scientists and health care professionals held a C</w:t>
+      </w:r>
+      <w:r>
+        <w:t>OVID</w:t>
+      </w:r>
+      <w:r>
+        <w:t xml:space="preserve">-19 </w:t>
       </w:r>
       <w:proofErr w:type="spellStart"/>
       <w:r>
@@ -354,7 +360,13 @@
         <w:t xml:space="preserve"> July 2020</w:t>
       </w:r>
       <w:r>
-        <w:t>). Currently all form of artificial intelligence that exist in the world fall under this category.</w:t>
+        <w:t>). Currently all form</w:t>
+      </w:r>
+      <w:r>
+        <w:t>s</w:t>
+      </w:r>
+      <w:r>
+        <w:t xml:space="preserve"> of artificial intelligence that exist in the world fall under this category.</w:t>
       </w:r>
     </w:p>
     <w:p/>
@@ -424,7 +436,22 @@
     <w:p/>
     <w:p>
       <w:r>
-        <w:t xml:space="preserve">This is not the only ethical problem artificial intelligence faces though. According to harvardmagazine.com (Jonathan Shaw, 2019), “AI systems can reinforce what they have learned from real-world data, even amplifying familiar risks, such as racial or gender bias”. In the military, drones are already being tested using artificial intelligence removing the human element of empathy, mercy and the ability to make situational choices, and raises possible human rights </w:t>
+        <w:t xml:space="preserve">This is not the only ethical problem artificial intelligence faces though. According to </w:t>
+      </w:r>
+      <w:r>
+        <w:t>Jonathan Shaw</w:t>
+      </w:r>
+      <w:r>
+        <w:t xml:space="preserve"> </w:t>
+      </w:r>
+      <w:r>
+        <w:t>(</w:t>
+      </w:r>
+      <w:r>
+        <w:t>harvardmagazine.com</w:t>
+      </w:r>
+      <w:r>
+        <w:t xml:space="preserve">, 2019), “AI systems can reinforce what they have learned from real-world data, even amplifying familiar risks, such as racial or gender bias”. In the military, drones are already being tested using artificial intelligence removing the human element of empathy, mercy and the ability to make situational choices, and raises possible human rights </w:t>
       </w:r>
       <w:r>
         <w:t>questions</w:t>
@@ -467,6 +494,7 @@
         <w:t>2019). When this happens computers will likely be given rights and agency the same as a person, and we will interact with them as equals.</w:t>
       </w:r>
     </w:p>
+    <w:p/>
     <w:p>
       <w:r>
         <w:t xml:space="preserve">Eventually though, if we continue to develop artificial intelligence (which we likely will), computer programs will reach “Artificial Super Intelligence” level of cognition. When that happens, we will no longer be the most intelligent species on planet Earth and will be </w:t>
@@ -512,7 +540,13 @@
     <w:p/>
     <w:p>
       <w:r>
-        <w:t>This is the process what allows targeted advertisement though millions of tiny data transactions every minute. That is why when you search for “how do I buy a new wallet” your feed is filled up by ads for wallets, or if you hover over a post for too long in regards to stand-up comedy, you see nothing but ads for stand-up comedy show tickets for weeks afterwards. Because of this, companies can target consumers based on their proven interests and maximise revenue generated from a marketing campaign. As of 2016 it is believed that global mobile advertising funding surpassed $100 billion for the year (</w:t>
+        <w:t>This is the process what allows targeted advertisement th</w:t>
+      </w:r>
+      <w:r>
+        <w:t>r</w:t>
+      </w:r>
+      <w:r>
+        <w:t>ough millions of tiny data transactions every minute. That is why when you search for “how do I buy a new wallet” your feed is filled up by ads for wallets, or if you hover over a post for too long in regards to stand-up comedy, you see nothing but ads for stand-up comedy show tickets for weeks afterwards. Because of this, companies can target consumers based on their proven interests and maximise revenue generated from a marketing campaign. As of 2016 it is believed that global mobile advertising funding surpassed $100 billion for the year (</w:t>
       </w:r>
       <w:proofErr w:type="spellStart"/>
       <w:r>
@@ -628,24 +662,12 @@
       <w:r>
         <w:t xml:space="preserve"> &lt;</w:t>
       </w:r>
-      <w:hyperlink r:id="rId5" w:history="1">
+      <w:hyperlink r:id="rId5" w:anchor="5eeb5486233e" w:history="1">
         <w:r>
           <w:rPr>
             <w:rStyle w:val="Hyperlink"/>
           </w:rPr>
-          <w:t>https://www.forbes.com</w:t>
-        </w:r>
-        <w:r>
-          <w:rPr>
-            <w:rStyle w:val="Hyperlink"/>
-          </w:rPr>
-          <w:t>/</w:t>
-        </w:r>
-        <w:r>
-          <w:rPr>
-            <w:rStyle w:val="Hyperlink"/>
-          </w:rPr>
-          <w:t>sites/cognitiveworld/2019/06/19/7-types-of-artificial-intelligence/#5eeb5486233e</w:t>
+          <w:t>https://www.forbes.com/sites/cognitiveworld/2019/06/19/7-types-of-artificial-intelligence/#5eeb5486233e</w:t>
         </w:r>
       </w:hyperlink>
       <w:r>
@@ -685,19 +707,7 @@
           <w:rPr>
             <w:rStyle w:val="Hyperlink"/>
           </w:rPr>
-          <w:t>https://en.wikipedia</w:t>
-        </w:r>
-        <w:r>
-          <w:rPr>
-            <w:rStyle w:val="Hyperlink"/>
-          </w:rPr>
-          <w:t>.</w:t>
-        </w:r>
-        <w:r>
-          <w:rPr>
-            <w:rStyle w:val="Hyperlink"/>
-          </w:rPr>
-          <w:t>org/wiki/Machine_learning</w:t>
+          <w:t>https://en.wikipedia.org/wiki/Machine_learning</w:t>
         </w:r>
       </w:hyperlink>
       <w:r>
@@ -743,31 +753,7 @@
           <w:rPr>
             <w:rStyle w:val="Hyperlink"/>
           </w:rPr>
-          <w:t>http://news.mit.edu/</w:t>
-        </w:r>
-        <w:r>
-          <w:rPr>
-            <w:rStyle w:val="Hyperlink"/>
-          </w:rPr>
-          <w:t>2</w:t>
-        </w:r>
-        <w:r>
-          <w:rPr>
-            <w:rStyle w:val="Hyperlink"/>
-          </w:rPr>
-          <w:t>020/what-is-covid-19-data-tsunami-telling-poli</w:t>
-        </w:r>
-        <w:r>
-          <w:rPr>
-            <w:rStyle w:val="Hyperlink"/>
-          </w:rPr>
-          <w:t>c</w:t>
-        </w:r>
-        <w:r>
-          <w:rPr>
-            <w:rStyle w:val="Hyperlink"/>
-          </w:rPr>
-          <w:t>ymakers-0701</w:t>
+          <w:t>http://news.mit.edu/2020/what-is-covid-19-data-tsunami-telling-policymakers-0701</w:t>
         </w:r>
       </w:hyperlink>
       <w:r>
@@ -821,19 +807,7 @@
           <w:rPr>
             <w:rStyle w:val="Hyperlink"/>
           </w:rPr>
-          <w:t>http://news.mit.edu/2020/mit-toyota-release-visual-open-data</w:t>
-        </w:r>
-        <w:r>
-          <w:rPr>
-            <w:rStyle w:val="Hyperlink"/>
-          </w:rPr>
-          <w:t>-</w:t>
-        </w:r>
-        <w:r>
-          <w:rPr>
-            <w:rStyle w:val="Hyperlink"/>
-          </w:rPr>
-          <w:t>accelerate-autonomous-driving-research-0618</w:t>
+          <w:t>http://news.mit.edu/2020/mit-toyota-release-visual-open-data-accelerate-autonomous-driving-research-0618</w:t>
         </w:r>
       </w:hyperlink>
       <w:r>
@@ -879,19 +853,7 @@
           <w:rPr>
             <w:rStyle w:val="Hyperlink"/>
           </w:rPr>
-          <w:t>https://www.data</w:t>
-        </w:r>
-        <w:r>
-          <w:rPr>
-            <w:rStyle w:val="Hyperlink"/>
-          </w:rPr>
-          <w:t>m</w:t>
-        </w:r>
-        <w:r>
-          <w:rPr>
-            <w:rStyle w:val="Hyperlink"/>
-          </w:rPr>
-          <w:t>ation.com/big-data/top-15-machine-learning-companies.html</w:t>
+          <w:t>https://www.datamation.com/big-data/top-15-machine-learning-companies.html</w:t>
         </w:r>
       </w:hyperlink>
       <w:r>
@@ -932,19 +894,7 @@
           <w:rPr>
             <w:rStyle w:val="Hyperlink"/>
           </w:rPr>
-          <w:t>ht</w:t>
-        </w:r>
-        <w:r>
-          <w:rPr>
-            <w:rStyle w:val="Hyperlink"/>
-          </w:rPr>
-          <w:t>t</w:t>
-        </w:r>
-        <w:r>
-          <w:rPr>
-            <w:rStyle w:val="Hyperlink"/>
-          </w:rPr>
-          <w:t>ps://www.iita.org/news-item/artificial-intelligence-a-game-changer-for-agriculture-in-africa/</w:t>
+          <w:t>https://www.iita.org/news-item/artificial-intelligence-a-game-changer-for-agriculture-in-africa/</w:t>
         </w:r>
       </w:hyperlink>
       <w:r>
@@ -996,19 +946,7 @@
           <w:rPr>
             <w:rStyle w:val="Hyperlink"/>
           </w:rPr>
-          <w:t>http://news.mit.edu</w:t>
-        </w:r>
-        <w:r>
-          <w:rPr>
-            <w:rStyle w:val="Hyperlink"/>
-          </w:rPr>
-          <w:t>/</w:t>
-        </w:r>
-        <w:r>
-          <w:rPr>
-            <w:rStyle w:val="Hyperlink"/>
-          </w:rPr>
-          <w:t>2020/what-can-your-microwave-tell-you-about-your-health-mit-sapple-0518</w:t>
+          <w:t>http://news.mit.edu/2020/what-can-your-microwave-tell-you-about-your-health-mit-sapple-0518</w:t>
         </w:r>
       </w:hyperlink>
       <w:r>
@@ -1080,19 +1018,7 @@
           <w:rPr>
             <w:rStyle w:val="Hyperlink"/>
           </w:rPr>
-          <w:t>https://blog.w</w:t>
-        </w:r>
-        <w:r>
-          <w:rPr>
-            <w:rStyle w:val="Hyperlink"/>
-          </w:rPr>
-          <w:t>p</w:t>
-        </w:r>
-        <w:r>
-          <w:rPr>
-            <w:rStyle w:val="Hyperlink"/>
-          </w:rPr>
-          <w:t>s.com/cutting-edge-trends-in-machine-learning-in-2019/</w:t>
+          <w:t>https://blog.wps.com/cutting-edge-trends-in-machine-learning-in-2019/</w:t>
         </w:r>
       </w:hyperlink>
       <w:r>
@@ -1136,19 +1062,7 @@
           <w:rPr>
             <w:rStyle w:val="Hyperlink"/>
           </w:rPr>
-          <w:t>https://te</w:t>
-        </w:r>
-        <w:r>
-          <w:rPr>
-            <w:rStyle w:val="Hyperlink"/>
-          </w:rPr>
-          <w:t>c</w:t>
-        </w:r>
-        <w:r>
-          <w:rPr>
-            <w:rStyle w:val="Hyperlink"/>
-          </w:rPr>
-          <w:t>hviral.net/difference-between-ai-ml-deep-learning/</w:t>
+          <w:t>https://techviral.net/difference-between-ai-ml-deep-learning/</w:t>
         </w:r>
       </w:hyperlink>
       <w:r>
@@ -1201,19 +1115,7 @@
           <w:rPr>
             <w:rStyle w:val="Hyperlink"/>
           </w:rPr>
-          <w:t>https://www.a</w:t>
-        </w:r>
-        <w:r>
-          <w:rPr>
-            <w:rStyle w:val="Hyperlink"/>
-          </w:rPr>
-          <w:t>s</w:t>
-        </w:r>
-        <w:r>
-          <w:rPr>
-            <w:rStyle w:val="Hyperlink"/>
-          </w:rPr>
-          <w:t>tutesolutions.com/ani/artificial-narrow-intelligence</w:t>
+          <w:t>https://www.astutesolutions.com/ani/artificial-narrow-intelligence</w:t>
         </w:r>
       </w:hyperlink>
       <w:r>
@@ -1267,19 +1169,7 @@
           <w:rPr>
             <w:rStyle w:val="Hyperlink"/>
           </w:rPr>
-          <w:t>https://eng</w:t>
-        </w:r>
-        <w:r>
-          <w:rPr>
-            <w:rStyle w:val="Hyperlink"/>
-          </w:rPr>
-          <w:t>.</w:t>
-        </w:r>
-        <w:r>
-          <w:rPr>
-            <w:rStyle w:val="Hyperlink"/>
-          </w:rPr>
-          <w:t>uber.com/michelangelo-machine-learning-platform/</w:t>
+          <w:t>https://eng.uber.com/michelangelo-machine-learning-platform/</w:t>
         </w:r>
       </w:hyperlink>
       <w:r>
@@ -1323,25 +1213,14 @@
           <w:rPr>
             <w:rStyle w:val="Hyperlink"/>
           </w:rPr>
-          <w:t>https://eng.uber.co</w:t>
-        </w:r>
-        <w:r>
-          <w:rPr>
-            <w:rStyle w:val="Hyperlink"/>
-          </w:rPr>
-          <w:t>m</w:t>
-        </w:r>
-        <w:r>
-          <w:rPr>
-            <w:rStyle w:val="Hyperlink"/>
-          </w:rPr>
-          <w:t>/machine-learning/</w:t>
+          <w:t>https://eng.uber.com/machine-learning/</w:t>
         </w:r>
       </w:hyperlink>
       <w:r>
         <w:t>&gt;)</w:t>
       </w:r>
     </w:p>
+    <w:p/>
     <w:p>
       <w:r>
         <w:t xml:space="preserve">(Franklin Foer, </w:t>
@@ -1366,19 +1245,7 @@
           <w:rPr>
             <w:rStyle w:val="Hyperlink"/>
           </w:rPr>
-          <w:t>https://www.theatlantic.com/mag</w:t>
-        </w:r>
-        <w:r>
-          <w:rPr>
-            <w:rStyle w:val="Hyperlink"/>
-          </w:rPr>
-          <w:t>a</w:t>
-        </w:r>
-        <w:r>
-          <w:rPr>
-            <w:rStyle w:val="Hyperlink"/>
-          </w:rPr>
-          <w:t>zine/archive/2018/05/realitys-end/556877/</w:t>
+          <w:t>https://www.theatlantic.com/magazine/archive/2018/05/realitys-end/556877/</w:t>
         </w:r>
       </w:hyperlink>
       <w:r>
@@ -1389,7 +1256,6 @@
     <w:p/>
     <w:p>
       <w:r>
-        <w:lastRenderedPageBreak/>
         <w:t xml:space="preserve">(Jonathan Shaw, </w:t>
       </w:r>
       <w:r>
@@ -1412,19 +1278,7 @@
           <w:rPr>
             <w:rStyle w:val="Hyperlink"/>
           </w:rPr>
-          <w:t>https://www.harvar</w:t>
-        </w:r>
-        <w:r>
-          <w:rPr>
-            <w:rStyle w:val="Hyperlink"/>
-          </w:rPr>
-          <w:t>d</w:t>
-        </w:r>
-        <w:r>
-          <w:rPr>
-            <w:rStyle w:val="Hyperlink"/>
-          </w:rPr>
-          <w:t>magazine.com/2019/01/artificial-intelligence-limitations</w:t>
+          <w:t>https://www.harvardmagazine.com/2019/01/artificial-intelligence-limitations</w:t>
         </w:r>
       </w:hyperlink>
       <w:r>
@@ -1468,19 +1322,7 @@
           <w:rPr>
             <w:rStyle w:val="Hyperlink"/>
           </w:rPr>
-          <w:t>https://ww</w:t>
-        </w:r>
-        <w:r>
-          <w:rPr>
-            <w:rStyle w:val="Hyperlink"/>
-          </w:rPr>
-          <w:t>w</w:t>
-        </w:r>
-        <w:r>
-          <w:rPr>
-            <w:rStyle w:val="Hyperlink"/>
-          </w:rPr>
-          <w:t>.simplilearn.com/data-mining-vs-machine-learning-article</w:t>
+          <w:t>https://www.simplilearn.com/data-mining-vs-machine-learning-article</w:t>
         </w:r>
       </w:hyperlink>
       <w:r>
@@ -1534,19 +1376,7 @@
           <w:rPr>
             <w:rStyle w:val="Hyperlink"/>
           </w:rPr>
-          <w:t>https://www.blog.google/tech</w:t>
-        </w:r>
-        <w:r>
-          <w:rPr>
-            <w:rStyle w:val="Hyperlink"/>
-          </w:rPr>
-          <w:t>n</w:t>
-        </w:r>
-        <w:r>
-          <w:rPr>
-            <w:rStyle w:val="Hyperlink"/>
-          </w:rPr>
-          <w:t>ology/ai/ai-takes-root-helping-farmers-identity-diseased-plants/</w:t>
+          <w:t>https://www.blog.google/technology/ai/ai-takes-root-helping-farmers-identity-diseased-plants/</w:t>
         </w:r>
       </w:hyperlink>
       <w:r>
@@ -1606,19 +1436,7 @@
           <w:rPr>
             <w:rStyle w:val="Hyperlink"/>
           </w:rPr>
-          <w:t>https://plantvillag</w:t>
-        </w:r>
-        <w:r>
-          <w:rPr>
-            <w:rStyle w:val="Hyperlink"/>
-          </w:rPr>
-          <w:t>e</w:t>
-        </w:r>
-        <w:r>
-          <w:rPr>
-            <w:rStyle w:val="Hyperlink"/>
-          </w:rPr>
-          <w:t>.psu.edu/solutions</w:t>
+          <w:t>https://plantvillage.psu.edu/solutions</w:t>
         </w:r>
       </w:hyperlink>
       <w:r>
@@ -1670,19 +1488,7 @@
           <w:rPr>
             <w:rStyle w:val="Hyperlink"/>
           </w:rPr>
-          <w:t>https://www.cnet</w:t>
-        </w:r>
-        <w:r>
-          <w:rPr>
-            <w:rStyle w:val="Hyperlink"/>
-          </w:rPr>
-          <w:t>.</w:t>
-        </w:r>
-        <w:r>
-          <w:rPr>
-            <w:rStyle w:val="Hyperlink"/>
-          </w:rPr>
-          <w:t>com/roadshow/news/lyft-aptiv-self-driving-car-50k-rides/</w:t>
+          <w:t>https://www.cnet.com/roadshow/news/lyft-aptiv-self-driving-car-50k-rides/</w:t>
         </w:r>
       </w:hyperlink>
       <w:r>
@@ -1723,19 +1529,7 @@
           <w:rPr>
             <w:rStyle w:val="Hyperlink"/>
           </w:rPr>
-          <w:t>https://www.bloomberg.com/news/articles/2019-09-09/facebook-users-gain-leverage-in-cambridge-analy</w:t>
-        </w:r>
-        <w:r>
-          <w:rPr>
-            <w:rStyle w:val="Hyperlink"/>
-          </w:rPr>
-          <w:t>t</w:t>
-        </w:r>
-        <w:r>
-          <w:rPr>
-            <w:rStyle w:val="Hyperlink"/>
-          </w:rPr>
-          <w:t>ica-privacy-suit</w:t>
+          <w:t>https://www.bloomberg.com/news/articles/2019-09-09/facebook-users-gain-leverage-in-cambridge-analytica-privacy-suit</w:t>
         </w:r>
       </w:hyperlink>
       <w:r>
@@ -1781,19 +1575,7 @@
           <w:rPr>
             <w:rStyle w:val="Hyperlink"/>
           </w:rPr>
-          <w:t>https://ww</w:t>
-        </w:r>
-        <w:r>
-          <w:rPr>
-            <w:rStyle w:val="Hyperlink"/>
-          </w:rPr>
-          <w:t>w</w:t>
-        </w:r>
-        <w:r>
-          <w:rPr>
-            <w:rStyle w:val="Hyperlink"/>
-          </w:rPr>
-          <w:t>.linkedin.com/pulse/how-calculate-mobile-advertising-revenue-app-100000-users-minak</w:t>
+          <w:t>https://www.linkedin.com/pulse/how-calculate-mobile-advertising-revenue-app-100000-users-minak</w:t>
         </w:r>
       </w:hyperlink>
       <w:r>
@@ -1869,19 +1651,7 @@
           <w:rPr>
             <w:rStyle w:val="Hyperlink"/>
           </w:rPr>
-          <w:t>https://www.youtube.co</w:t>
-        </w:r>
-        <w:r>
-          <w:rPr>
-            <w:rStyle w:val="Hyperlink"/>
-          </w:rPr>
-          <w:t>m</w:t>
-        </w:r>
-        <w:r>
-          <w:rPr>
-            <w:rStyle w:val="Hyperlink"/>
-          </w:rPr>
-          <w:t>/watch?v=ukzFI9rgwfU</w:t>
+          <w:t>https://www.youtube.com/watch?v=ukzFI9rgwfU</w:t>
         </w:r>
       </w:hyperlink>
       <w:r>
@@ -1927,31 +1697,7 @@
           <w:rPr>
             <w:rStyle w:val="Hyperlink"/>
           </w:rPr>
-          <w:t>https://www.you</w:t>
-        </w:r>
-        <w:r>
-          <w:rPr>
-            <w:rStyle w:val="Hyperlink"/>
-          </w:rPr>
-          <w:t>t</w:t>
-        </w:r>
-        <w:r>
-          <w:rPr>
-            <w:rStyle w:val="Hyperlink"/>
-          </w:rPr>
-          <w:t>ube.com/watch?v=VwVg9jC</w:t>
-        </w:r>
-        <w:r>
-          <w:rPr>
-            <w:rStyle w:val="Hyperlink"/>
-          </w:rPr>
-          <w:t>t</w:t>
-        </w:r>
-        <w:r>
-          <w:rPr>
-            <w:rStyle w:val="Hyperlink"/>
-          </w:rPr>
-          <w:t>qaU</w:t>
+          <w:t>https://www.youtube.com/watch?v=VwVg9jCtqaU</w:t>
         </w:r>
       </w:hyperlink>
       <w:r>
@@ -1987,19 +1733,7 @@
           <w:rPr>
             <w:rStyle w:val="Hyperlink"/>
           </w:rPr>
-          <w:t>https://www.youtube.com/watch</w:t>
-        </w:r>
-        <w:r>
-          <w:rPr>
-            <w:rStyle w:val="Hyperlink"/>
-          </w:rPr>
-          <w:t>?</w:t>
-        </w:r>
-        <w:r>
-          <w:rPr>
-            <w:rStyle w:val="Hyperlink"/>
-          </w:rPr>
-          <w:t>v=w-8MTXT_N6A&amp;feature=share</w:t>
+          <w:t>https://www.youtube.com/watch?v=w-8MTXT_N6A&amp;feature=share</w:t>
         </w:r>
       </w:hyperlink>
       <w:r>
@@ -2045,19 +1779,7 @@
           <w:rPr>
             <w:rStyle w:val="Hyperlink"/>
           </w:rPr>
-          <w:t>https://ww</w:t>
-        </w:r>
-        <w:r>
-          <w:rPr>
-            <w:rStyle w:val="Hyperlink"/>
-          </w:rPr>
-          <w:t>w</w:t>
-        </w:r>
-        <w:r>
-          <w:rPr>
-            <w:rStyle w:val="Hyperlink"/>
-          </w:rPr>
-          <w:t>.youtube.com/watch?v=aircAruvnKk&amp;feature=share</w:t>
+          <w:t>https://www.youtube.com/watch?v=aircAruvnKk&amp;feature=share</w:t>
         </w:r>
       </w:hyperlink>
       <w:r>
@@ -2093,19 +1815,7 @@
           <w:rPr>
             <w:rStyle w:val="Hyperlink"/>
           </w:rPr>
-          <w:t>https://www.youtube.</w:t>
-        </w:r>
-        <w:r>
-          <w:rPr>
-            <w:rStyle w:val="Hyperlink"/>
-          </w:rPr>
-          <w:t>c</w:t>
-        </w:r>
-        <w:r>
-          <w:rPr>
-            <w:rStyle w:val="Hyperlink"/>
-          </w:rPr>
-          <w:t>om/watch?v=IHZwWFHWa-w&amp;feature=share</w:t>
+          <w:t>https://www.youtube.com/watch?v=IHZwWFHWa-w&amp;feature=share</w:t>
         </w:r>
       </w:hyperlink>
       <w:r>

</xml_diff>